<commit_message>
chore: menambahkan link video youtube
</commit_message>
<xml_diff>
--- a/docs/Links.docx
+++ b/docs/Links.docx
@@ -76,10 +76,24 @@
     <w:p>
       <w:pPr>
         <w:rPr>
-          <w:b/>
           <w:sz w:val="24"/>
         </w:rPr>
       </w:pPr>
+      <w:hyperlink r:id="rId5" w:history="1">
+        <w:r>
+          <w:rPr>
+            <w:rStyle w:val="Hyperlink"/>
+            <w:sz w:val="24"/>
+          </w:rPr>
+          <w:t>https://youtu.be/Th7TyIQGWHk</w:t>
+        </w:r>
+      </w:hyperlink>
+      <w:r>
+        <w:rPr>
+          <w:sz w:val="24"/>
+        </w:rPr>
+        <w:t xml:space="preserve"> </w:t>
+      </w:r>
       <w:bookmarkStart w:id="0" w:name="_GoBack"/>
       <w:bookmarkEnd w:id="0"/>
     </w:p>

</xml_diff>